<commit_message>
Terminación del punto 3 de César
</commit_message>
<xml_diff>
--- a/Planificacion del trabajo/Plan de negocio V4.docx
+++ b/Planificacion del trabajo/Plan de negocio V4.docx
@@ -1862,7 +1862,25 @@
                 <w:sz w:val="24"/>
                 <w:szCs w:val="24"/>
               </w:rPr>
-              <w:t xml:space="preserve"> Elegir Una vez se han investigado los condicionantes para registrar una marca en el IMPI pueden proceder a elegir el tipo de marca que desean registrar, en este caso se encuentran con cuatro opciones diferentes:</w:t>
+              <w:t xml:space="preserve"> Elegir Una vez se han investigado los condicionantes para registrar una marca en el IMPI pueden </w:t>
+            </w:r>
+            <w:proofErr w:type="gramStart"/>
+            <w:r>
+              <w:rPr>
+                <w:rFonts w:ascii="Arial" w:eastAsia="Arial" w:hAnsi="Arial"/>
+                <w:sz w:val="24"/>
+                <w:szCs w:val="24"/>
+              </w:rPr>
+              <w:t>proceder a elegir</w:t>
+            </w:r>
+            <w:proofErr w:type="gramEnd"/>
+            <w:r>
+              <w:rPr>
+                <w:rFonts w:ascii="Arial" w:eastAsia="Arial" w:hAnsi="Arial"/>
+                <w:sz w:val="24"/>
+                <w:szCs w:val="24"/>
+              </w:rPr>
+              <w:t xml:space="preserve"> el tipo de marca que desean registrar, en este caso se encuentran con cuatro opciones diferentes:</w:t>
             </w:r>
           </w:p>
           <w:p>
@@ -6976,15 +6994,33 @@
                 <w:sz w:val="24"/>
                 <w:szCs w:val="24"/>
               </w:rPr>
-              <w:t>la cual podría contar la empresa de acuerdo</w:t>
-            </w:r>
-            <w:r>
-              <w:rPr>
-                <w:rFonts w:ascii="Arial" w:eastAsia="Century Gothic" w:hAnsi="Arial"/>
-                <w:sz w:val="24"/>
-                <w:szCs w:val="24"/>
-              </w:rPr>
-              <w:t xml:space="preserve"> a las necesidades que se deben cubrir completamente para</w:t>
+              <w:t xml:space="preserve">la cual podría contar la empresa </w:t>
+            </w:r>
+            <w:proofErr w:type="gramStart"/>
+            <w:r>
+              <w:rPr>
+                <w:rFonts w:ascii="Arial" w:eastAsia="Century Gothic" w:hAnsi="Arial"/>
+                <w:sz w:val="24"/>
+                <w:szCs w:val="24"/>
+              </w:rPr>
+              <w:t>de acuerdo</w:t>
+            </w:r>
+            <w:r>
+              <w:rPr>
+                <w:rFonts w:ascii="Arial" w:eastAsia="Century Gothic" w:hAnsi="Arial"/>
+                <w:sz w:val="24"/>
+                <w:szCs w:val="24"/>
+              </w:rPr>
+              <w:t xml:space="preserve"> a</w:t>
+            </w:r>
+            <w:proofErr w:type="gramEnd"/>
+            <w:r>
+              <w:rPr>
+                <w:rFonts w:ascii="Arial" w:eastAsia="Century Gothic" w:hAnsi="Arial"/>
+                <w:sz w:val="24"/>
+                <w:szCs w:val="24"/>
+              </w:rPr>
+              <w:t xml:space="preserve"> las necesidades que se deben cubrir completamente para</w:t>
             </w:r>
             <w:r>
               <w:rPr>
@@ -7097,6 +7133,7 @@
               </w:rPr>
               <w:t xml:space="preserve">Organigrama </w:t>
             </w:r>
+            <w:proofErr w:type="gramStart"/>
             <w:r>
               <w:rPr>
                 <w:rFonts w:ascii="Arial" w:eastAsia="Century Gothic" w:hAnsi="Arial"/>
@@ -7105,7 +7142,18 @@
                 <w:sz w:val="24"/>
                 <w:szCs w:val="24"/>
               </w:rPr>
-              <w:t>de acuerdo a las necesidades</w:t>
+              <w:t>de acuerdo a</w:t>
+            </w:r>
+            <w:proofErr w:type="gramEnd"/>
+            <w:r>
+              <w:rPr>
+                <w:rFonts w:ascii="Arial" w:eastAsia="Century Gothic" w:hAnsi="Arial"/>
+                <w:b/>
+                <w:bCs/>
+                <w:sz w:val="24"/>
+                <w:szCs w:val="24"/>
+              </w:rPr>
+              <w:t xml:space="preserve"> las necesidades</w:t>
             </w:r>
             <w:r>
               <w:rPr>
@@ -7859,6 +7907,7 @@
                     </w:rPr>
                     <w:t xml:space="preserve">Ciudad   de   </w:t>
                   </w:r>
+                  <w:proofErr w:type="gramStart"/>
                   <w:r>
                     <w:rPr>
                       <w:rFonts w:ascii="Arial" w:eastAsia="Century Gothic" w:hAnsi="Arial"/>
@@ -7873,7 +7922,16 @@
                       <w:sz w:val="24"/>
                       <w:szCs w:val="24"/>
                     </w:rPr>
-                    <w:t>Toluca,      Guadalajara, Querétaro,  Guanajuato,  Aguascalientes y San Luis Potosí.</w:t>
+                    <w:t>Toluca</w:t>
+                  </w:r>
+                  <w:proofErr w:type="gramEnd"/>
+                  <w:r>
+                    <w:rPr>
+                      <w:rFonts w:ascii="Arial" w:eastAsia="Century Gothic" w:hAnsi="Arial"/>
+                      <w:sz w:val="24"/>
+                      <w:szCs w:val="24"/>
+                    </w:rPr>
+                    <w:t>,      Guadalajara, Querétaro,  Guanajuato,  Aguascalientes y San Luis Potosí.</w:t>
                   </w:r>
                 </w:p>
               </w:tc>
@@ -8479,6 +8537,7 @@
                     <w:t>, e-</w:t>
                   </w:r>
                   <w:proofErr w:type="spellStart"/>
+                  <w:proofErr w:type="gramStart"/>
                   <w:r>
                     <w:rPr>
                       <w:rFonts w:ascii="Arial" w:eastAsia="Century Gothic" w:hAnsi="Arial"/>
@@ -8504,6 +8563,7 @@
                     </w:rPr>
                     <w:t>.</w:t>
                   </w:r>
+                  <w:proofErr w:type="gramEnd"/>
                 </w:p>
               </w:tc>
             </w:tr>
@@ -9127,7 +9187,25 @@
                 <w:sz w:val="24"/>
                 <w:szCs w:val="24"/>
               </w:rPr>
-              <w:t xml:space="preserve">a trayectoria se han posicionado en uno de las consultoras de TI más influyentes e León </w:t>
+              <w:t xml:space="preserve">a trayectoria se han posicionado en </w:t>
+            </w:r>
+            <w:proofErr w:type="gramStart"/>
+            <w:r>
+              <w:rPr>
+                <w:rFonts w:ascii="Arial" w:eastAsia="Century Gothic" w:hAnsi="Arial"/>
+                <w:sz w:val="24"/>
+                <w:szCs w:val="24"/>
+              </w:rPr>
+              <w:t>uno</w:t>
+            </w:r>
+            <w:proofErr w:type="gramEnd"/>
+            <w:r>
+              <w:rPr>
+                <w:rFonts w:ascii="Arial" w:eastAsia="Century Gothic" w:hAnsi="Arial"/>
+                <w:sz w:val="24"/>
+                <w:szCs w:val="24"/>
+              </w:rPr>
+              <w:t xml:space="preserve"> de las consultoras de TI más influyentes e León </w:t>
             </w:r>
             <w:proofErr w:type="spellStart"/>
             <w:r>
@@ -10657,7 +10735,27 @@
                 <w:sz w:val="24"/>
                 <w:szCs w:val="24"/>
               </w:rPr>
-              <w:t>La empresa ofrece soluciones personalizadas para cada sector y tipo de empresa, así como también un ajuste considerable del precio de las mismas tomando en cuenta las necesidades del cliente, además de que se cuenta con personal altamente capacitado y con la experiencia necesaria para cumplir cualquier objetivo tecnológico.</w:t>
+              <w:t xml:space="preserve">La empresa ofrece soluciones personalizadas para cada sector y tipo de empresa, así como también un ajuste considerable del precio de </w:t>
+            </w:r>
+            <w:proofErr w:type="gramStart"/>
+            <w:r>
+              <w:rPr>
+                <w:rFonts w:ascii="Arial" w:eastAsia="Century Gothic" w:hAnsi="Arial"/>
+                <w:bCs/>
+                <w:sz w:val="24"/>
+                <w:szCs w:val="24"/>
+              </w:rPr>
+              <w:t>las mismas</w:t>
+            </w:r>
+            <w:proofErr w:type="gramEnd"/>
+            <w:r>
+              <w:rPr>
+                <w:rFonts w:ascii="Arial" w:eastAsia="Century Gothic" w:hAnsi="Arial"/>
+                <w:bCs/>
+                <w:sz w:val="24"/>
+                <w:szCs w:val="24"/>
+              </w:rPr>
+              <w:t xml:space="preserve"> tomando en cuenta las necesidades del cliente, además de que se cuenta con personal altamente capacitado y con la experiencia necesaria para cumplir cualquier objetivo tecnológico.</w:t>
             </w:r>
           </w:p>
         </w:tc>
@@ -10923,7 +11021,17 @@
                 <w:sz w:val="24"/>
                 <w:szCs w:val="24"/>
               </w:rPr>
-              <w:t xml:space="preserve">2.5 Análisis de la competencia ( </w:t>
+              <w:t xml:space="preserve">2.5 Análisis de la competencia </w:t>
+            </w:r>
+            <w:proofErr w:type="gramStart"/>
+            <w:r>
+              <w:rPr>
+                <w:rFonts w:ascii="Arial" w:eastAsia="Century Gothic" w:hAnsi="Arial"/>
+                <w:b/>
+                <w:sz w:val="24"/>
+                <w:szCs w:val="24"/>
+              </w:rPr>
+              <w:t xml:space="preserve">( </w:t>
             </w:r>
             <w:proofErr w:type="spellStart"/>
             <w:r>
@@ -10934,6 +11042,7 @@
               <w:t>minimo</w:t>
             </w:r>
             <w:proofErr w:type="spellEnd"/>
+            <w:proofErr w:type="gramEnd"/>
             <w:r>
               <w:rPr>
                 <w:rFonts w:ascii="Arial" w:eastAsia="Century Gothic" w:hAnsi="Arial"/>
@@ -12750,8 +12859,17 @@
                 <w:rFonts w:ascii="Arial" w:eastAsia="Times New Roman" w:hAnsi="Arial"/>
                 <w:sz w:val="18"/>
               </w:rPr>
-              <w:t xml:space="preserve"> se orienta principalmente a empresas pequeñas y micro empresas</w:t>
-            </w:r>
+              <w:t xml:space="preserve"> se orienta principalmente a empresas pequeñas y </w:t>
+            </w:r>
+            <w:proofErr w:type="gramStart"/>
+            <w:r>
+              <w:rPr>
+                <w:rFonts w:ascii="Arial" w:eastAsia="Times New Roman" w:hAnsi="Arial"/>
+                <w:sz w:val="18"/>
+              </w:rPr>
+              <w:t>micro empresas</w:t>
+            </w:r>
+            <w:proofErr w:type="gramEnd"/>
             <w:r>
               <w:rPr>
                 <w:rFonts w:ascii="Arial" w:eastAsia="Times New Roman" w:hAnsi="Arial"/>
@@ -16437,7 +16555,23 @@
                 <w:rFonts w:ascii="Century Gothic" w:eastAsia="Century Gothic" w:hAnsi="Century Gothic"/>
                 <w:sz w:val="22"/>
               </w:rPr>
-              <w:t>Enumerar de una manera concreta, los aspectos a considerar en relación a los mecanismos de venta (venta directa, con distribuidores, etc.)</w:t>
+              <w:t xml:space="preserve">Enumerar de una manera concreta, los aspectos a considerar </w:t>
+            </w:r>
+            <w:proofErr w:type="gramStart"/>
+            <w:r>
+              <w:rPr>
+                <w:rFonts w:ascii="Century Gothic" w:eastAsia="Century Gothic" w:hAnsi="Century Gothic"/>
+                <w:sz w:val="22"/>
+              </w:rPr>
+              <w:t>en relación a</w:t>
+            </w:r>
+            <w:proofErr w:type="gramEnd"/>
+            <w:r>
+              <w:rPr>
+                <w:rFonts w:ascii="Century Gothic" w:eastAsia="Century Gothic" w:hAnsi="Century Gothic"/>
+                <w:sz w:val="22"/>
+              </w:rPr>
+              <w:t xml:space="preserve"> los mecanismos de venta (venta directa, con distribuidores, etc.)</w:t>
             </w:r>
           </w:p>
           <w:p>
@@ -16996,12 +17130,14 @@
                 <w:szCs w:val="24"/>
               </w:rPr>
             </w:pPr>
+            <w:proofErr w:type="gramStart"/>
             <w:r>
               <w:rPr>
                 <w:rFonts w:ascii="Century Gothic" w:eastAsia="Century Gothic" w:hAnsi="Century Gothic"/>
               </w:rPr>
               <w:t>Negocio?</w:t>
             </w:r>
+            <w:proofErr w:type="gramEnd"/>
           </w:p>
         </w:tc>
         <w:tc>
@@ -17223,6 +17359,7 @@
                 <w:szCs w:val="24"/>
               </w:rPr>
             </w:pPr>
+            <w:proofErr w:type="gramStart"/>
             <w:r>
               <w:rPr>
                 <w:rFonts w:ascii="Arial" w:eastAsia="Century Gothic" w:hAnsi="Arial"/>
@@ -17239,7 +17376,17 @@
                 <w:sz w:val="24"/>
                 <w:szCs w:val="24"/>
               </w:rPr>
-              <w:t>etings:</w:t>
+              <w:t>etings</w:t>
+            </w:r>
+            <w:proofErr w:type="gramEnd"/>
+            <w:r>
+              <w:rPr>
+                <w:rFonts w:ascii="Arial" w:eastAsia="Century Gothic" w:hAnsi="Arial"/>
+                <w:b/>
+                <w:sz w:val="24"/>
+                <w:szCs w:val="24"/>
+              </w:rPr>
+              <w:t>:</w:t>
             </w:r>
             <w:r>
               <w:rPr>
@@ -17758,11 +17905,19 @@
                 <w:rFonts w:ascii="Century Gothic" w:eastAsia="Century Gothic" w:hAnsi="Century Gothic"/>
               </w:rPr>
             </w:pPr>
+            <w:proofErr w:type="gramStart"/>
             <w:r>
               <w:rPr>
                 <w:rFonts w:ascii="Century Gothic" w:eastAsia="Century Gothic" w:hAnsi="Century Gothic"/>
               </w:rPr>
-              <w:t>Otros mecanismos a emplear para la promoción de los productos</w:t>
+              <w:t>Otros mecanismos a emplear</w:t>
+            </w:r>
+            <w:proofErr w:type="gramEnd"/>
+            <w:r>
+              <w:rPr>
+                <w:rFonts w:ascii="Century Gothic" w:eastAsia="Century Gothic" w:hAnsi="Century Gothic"/>
+              </w:rPr>
+              <w:t xml:space="preserve"> para la promoción de los productos</w:t>
             </w:r>
           </w:p>
         </w:tc>
@@ -18792,7 +18947,16 @@
                 <w:sz w:val="24"/>
                 <w:szCs w:val="24"/>
               </w:rPr>
-              <w:t>En el primer interfaz que verá el usuario se necesitará pedir el usuario y la contraseña para poder ingresar a las funciones del  sistem</w:t>
+              <w:t xml:space="preserve">En el primer interfaz que verá el usuario se necesitará pedir el usuario y la contraseña para poder ingresar a las funciones </w:t>
+            </w:r>
+            <w:proofErr w:type="gramStart"/>
+            <w:r>
+              <w:rPr>
+                <w:rFonts w:ascii="Arial" w:eastAsia="Century Gothic" w:hAnsi="Arial"/>
+                <w:sz w:val="24"/>
+                <w:szCs w:val="24"/>
+              </w:rPr>
+              <w:t>del  sistem</w:t>
             </w:r>
             <w:r>
               <w:rPr>
@@ -18802,6 +18966,7 @@
               </w:rPr>
               <w:t>a</w:t>
             </w:r>
+            <w:proofErr w:type="gramEnd"/>
           </w:p>
         </w:tc>
         <w:tc>
@@ -19042,10 +19207,52 @@
                 <w:sz w:val="24"/>
                 <w:szCs w:val="24"/>
               </w:rPr>
-              <w:t xml:space="preserve">la mayor parte del tiempo el usuario va a interactuar con esta interface </w:t>
-            </w:r>
-            <w:bookmarkStart w:id="1" w:name="_GoBack"/>
-            <w:bookmarkEnd w:id="1"/>
+              <w:t xml:space="preserve">la mayor parte del tiempo el usuario va a interactuar con esta </w:t>
+            </w:r>
+            <w:proofErr w:type="gramStart"/>
+            <w:r>
+              <w:rPr>
+                <w:rFonts w:ascii="Arial" w:eastAsia="Century Gothic" w:hAnsi="Arial"/>
+                <w:sz w:val="24"/>
+                <w:szCs w:val="24"/>
+              </w:rPr>
+              <w:t>interface</w:t>
+            </w:r>
+            <w:proofErr w:type="gramEnd"/>
+            <w:r>
+              <w:rPr>
+                <w:rFonts w:ascii="Arial" w:eastAsia="Century Gothic" w:hAnsi="Arial"/>
+                <w:sz w:val="24"/>
+                <w:szCs w:val="24"/>
+              </w:rPr>
+              <w:t xml:space="preserve"> </w:t>
+            </w:r>
+            <w:r>
+              <w:rPr>
+                <w:rFonts w:ascii="Arial" w:eastAsia="Century Gothic" w:hAnsi="Arial"/>
+                <w:sz w:val="24"/>
+                <w:szCs w:val="24"/>
+              </w:rPr>
+              <w:t xml:space="preserve">y está diseñada para ser de fácil comprensión para </w:t>
+            </w:r>
+            <w:proofErr w:type="spellStart"/>
+            <w:r>
+              <w:rPr>
+                <w:rFonts w:ascii="Arial" w:eastAsia="Century Gothic" w:hAnsi="Arial"/>
+                <w:sz w:val="24"/>
+                <w:szCs w:val="24"/>
+              </w:rPr>
+              <w:t>e</w:t>
+            </w:r>
+            <w:proofErr w:type="spellEnd"/>
+            <w:r>
+              <w:rPr>
+                <w:rFonts w:ascii="Arial" w:eastAsia="Century Gothic" w:hAnsi="Arial"/>
+                <w:sz w:val="24"/>
+                <w:szCs w:val="24"/>
+              </w:rPr>
+              <w:t xml:space="preserve"> usuario.</w:t>
+            </w:r>
           </w:p>
         </w:tc>
         <w:tc>
@@ -19229,13 +19436,46 @@
           <w:p>
             <w:pPr>
               <w:spacing w:line="0" w:lineRule="atLeast"/>
-              <w:ind w:left="300"/>
-              <w:rPr>
-                <w:rFonts w:ascii="Arial" w:eastAsia="Century Gothic" w:hAnsi="Arial"/>
-                <w:sz w:val="24"/>
-                <w:szCs w:val="24"/>
-              </w:rPr>
-            </w:pPr>
+              <w:rPr>
+                <w:rFonts w:ascii="Arial" w:eastAsia="Century Gothic" w:hAnsi="Arial"/>
+                <w:sz w:val="24"/>
+                <w:szCs w:val="24"/>
+              </w:rPr>
+            </w:pPr>
+            <w:r>
+              <w:rPr>
+                <w:rFonts w:ascii="Arial" w:eastAsia="Century Gothic" w:hAnsi="Arial"/>
+                <w:sz w:val="24"/>
+                <w:szCs w:val="24"/>
+              </w:rPr>
+              <w:t xml:space="preserve">En el caso de las ventas, el usuario podrá acceder a la siguiente ventana en la que podrá ver, realizar y modificar las ventas y tendrá acceso </w:t>
+            </w:r>
+            <w:proofErr w:type="gramStart"/>
+            <w:r>
+              <w:rPr>
+                <w:rFonts w:ascii="Arial" w:eastAsia="Century Gothic" w:hAnsi="Arial"/>
+                <w:sz w:val="24"/>
+                <w:szCs w:val="24"/>
+              </w:rPr>
+              <w:t>a  los</w:t>
+            </w:r>
+            <w:proofErr w:type="gramEnd"/>
+            <w:r>
+              <w:rPr>
+                <w:rFonts w:ascii="Arial" w:eastAsia="Century Gothic" w:hAnsi="Arial"/>
+                <w:sz w:val="24"/>
+                <w:szCs w:val="24"/>
+              </w:rPr>
+              <w:t xml:space="preserve"> clientes y productos que hay disponibles en </w:t>
+            </w:r>
+            <w:r>
+              <w:rPr>
+                <w:rFonts w:ascii="Arial" w:eastAsia="Century Gothic" w:hAnsi="Arial"/>
+                <w:sz w:val="24"/>
+                <w:szCs w:val="24"/>
+              </w:rPr>
+              <w:t>stock</w:t>
+            </w:r>
           </w:p>
         </w:tc>
         <w:tc>
@@ -19284,6 +19524,46 @@
                 <w:szCs w:val="24"/>
               </w:rPr>
             </w:pPr>
+            <w:r>
+              <w:rPr>
+                <w:noProof/>
+              </w:rPr>
+              <w:drawing>
+                <wp:inline distT="0" distB="0" distL="0" distR="0" wp14:anchorId="7A5EE6CF" wp14:editId="25C97E0D">
+                  <wp:extent cx="4697496" cy="2974580"/>
+                  <wp:effectExtent l="0" t="0" r="8255" b="0"/>
+                  <wp:docPr id="16" name="Imagen 16"/>
+                  <wp:cNvGraphicFramePr>
+                    <a:graphicFrameLocks xmlns:a="http://schemas.openxmlformats.org/drawingml/2006/main" noChangeAspect="1"/>
+                  </wp:cNvGraphicFramePr>
+                  <a:graphic xmlns:a="http://schemas.openxmlformats.org/drawingml/2006/main">
+                    <a:graphicData uri="http://schemas.openxmlformats.org/drawingml/2006/picture">
+                      <pic:pic xmlns:pic="http://schemas.openxmlformats.org/drawingml/2006/picture">
+                        <pic:nvPicPr>
+                          <pic:cNvPr id="1" name=""/>
+                          <pic:cNvPicPr/>
+                        </pic:nvPicPr>
+                        <pic:blipFill>
+                          <a:blip r:embed="rId40"/>
+                          <a:stretch>
+                            <a:fillRect/>
+                          </a:stretch>
+                        </pic:blipFill>
+                        <pic:spPr>
+                          <a:xfrm>
+                            <a:off x="0" y="0"/>
+                            <a:ext cx="4715238" cy="2985814"/>
+                          </a:xfrm>
+                          <a:prstGeom prst="rect">
+                            <a:avLst/>
+                          </a:prstGeom>
+                        </pic:spPr>
+                      </pic:pic>
+                    </a:graphicData>
+                  </a:graphic>
+                </wp:inline>
+              </w:drawing>
+            </w:r>
           </w:p>
         </w:tc>
         <w:tc>
@@ -19464,8 +19744,8 @@
                 <w:szCs w:val="24"/>
               </w:rPr>
             </w:pPr>
-            <w:bookmarkStart w:id="2" w:name="page6"/>
-            <w:bookmarkEnd w:id="2"/>
+            <w:bookmarkStart w:id="1" w:name="page6"/>
+            <w:bookmarkEnd w:id="1"/>
           </w:p>
         </w:tc>
       </w:tr>
@@ -19605,7 +19885,7 @@
                           </pic:cNvPicPr>
                         </pic:nvPicPr>
                         <pic:blipFill>
-                          <a:blip r:embed="rId40">
+                          <a:blip r:embed="rId41">
                             <a:extLst>
                               <a:ext uri="{28A0092B-C50C-407E-A947-70E740481C1C}">
                                 <a14:useLocalDpi xmlns:a14="http://schemas.microsoft.com/office/drawing/2010/main" val="0"/>
@@ -19672,14 +19952,73 @@
               <w:ind w:right="2840"/>
               <w:jc w:val="both"/>
               <w:rPr>
+                <w:noProof/>
+              </w:rPr>
+            </w:pPr>
+          </w:p>
+          <w:p>
+            <w:pPr>
+              <w:spacing w:line="0" w:lineRule="atLeast"/>
+              <w:ind w:right="2840"/>
+              <w:jc w:val="both"/>
+              <w:rPr>
                 <w:rFonts w:ascii="Arial" w:eastAsia="Century Gothic" w:hAnsi="Arial"/>
                 <w:b/>
                 <w:sz w:val="24"/>
                 <w:szCs w:val="24"/>
               </w:rPr>
             </w:pPr>
-          </w:p>
-        </w:tc>
+            <w:r>
+              <w:rPr>
+                <w:noProof/>
+              </w:rPr>
+              <w:drawing>
+                <wp:inline distT="0" distB="0" distL="0" distR="0" wp14:anchorId="5976B7C9" wp14:editId="6211C06C">
+                  <wp:extent cx="5902659" cy="4653887"/>
+                  <wp:effectExtent l="0" t="0" r="3175" b="0"/>
+                  <wp:docPr id="4" name="Imagen 4"/>
+                  <wp:cNvGraphicFramePr>
+                    <a:graphicFrameLocks xmlns:a="http://schemas.openxmlformats.org/drawingml/2006/main" noChangeAspect="1"/>
+                  </wp:cNvGraphicFramePr>
+                  <a:graphic xmlns:a="http://schemas.openxmlformats.org/drawingml/2006/main">
+                    <a:graphicData uri="http://schemas.openxmlformats.org/drawingml/2006/picture">
+                      <pic:pic xmlns:pic="http://schemas.openxmlformats.org/drawingml/2006/picture">
+                        <pic:nvPicPr>
+                          <pic:cNvPr id="1" name=""/>
+                          <pic:cNvPicPr/>
+                        </pic:nvPicPr>
+                        <pic:blipFill rotWithShape="1">
+                          <a:blip r:embed="rId42"/>
+                          <a:srcRect l="252" r="778"/>
+                          <a:stretch/>
+                        </pic:blipFill>
+                        <pic:spPr bwMode="auto">
+                          <a:xfrm>
+                            <a:off x="0" y="0"/>
+                            <a:ext cx="5925754" cy="4672096"/>
+                          </a:xfrm>
+                          <a:prstGeom prst="rect">
+                            <a:avLst/>
+                          </a:prstGeom>
+                          <a:ln>
+                            <a:noFill/>
+                          </a:ln>
+                          <a:extLst>
+                            <a:ext uri="{53640926-AAD7-44D8-BBD7-CCE9431645EC}">
+                              <a14:shadowObscured xmlns:a14="http://schemas.microsoft.com/office/drawing/2010/main"/>
+                            </a:ext>
+                          </a:extLst>
+                        </pic:spPr>
+                      </pic:pic>
+                    </a:graphicData>
+                  </a:graphic>
+                </wp:inline>
+              </w:drawing>
+            </w:r>
+          </w:p>
+        </w:tc>
+        <w:bookmarkStart w:id="2" w:name="_GoBack"/>
+        <w:bookmarkEnd w:id="2"/>
       </w:tr>
     </w:tbl>
     <w:p>
@@ -19689,6 +20028,19 @@
           <w:rFonts w:ascii="Times New Roman" w:eastAsia="Times New Roman" w:hAnsi="Times New Roman"/>
         </w:rPr>
       </w:pPr>
+    </w:p>
+    <w:p>
+      <w:pPr>
+        <w:rPr>
+          <w:rFonts w:ascii="Times New Roman" w:eastAsia="Times New Roman" w:hAnsi="Times New Roman"/>
+        </w:rPr>
+      </w:pPr>
+      <w:r>
+        <w:rPr>
+          <w:rFonts w:ascii="Times New Roman" w:eastAsia="Times New Roman" w:hAnsi="Times New Roman"/>
+        </w:rPr>
+        <w:br w:type="page"/>
+      </w:r>
     </w:p>
     <w:p>
       <w:pPr>
@@ -20196,6 +20548,14 @@
                 <w:szCs w:val="24"/>
               </w:rPr>
             </w:pPr>
+            <w:r>
+              <w:rPr>
+                <w:rFonts w:ascii="Arial" w:eastAsia="Times New Roman" w:hAnsi="Arial"/>
+                <w:sz w:val="24"/>
+                <w:szCs w:val="24"/>
+              </w:rPr>
+              <w:t>Laptop</w:t>
+            </w:r>
           </w:p>
         </w:tc>
         <w:tc>
@@ -20215,6 +20575,14 @@
                 <w:szCs w:val="24"/>
               </w:rPr>
             </w:pPr>
+            <w:r>
+              <w:rPr>
+                <w:rFonts w:ascii="Arial" w:eastAsia="Times New Roman" w:hAnsi="Arial"/>
+                <w:sz w:val="24"/>
+                <w:szCs w:val="24"/>
+              </w:rPr>
+              <w:t>3</w:t>
+            </w:r>
           </w:p>
         </w:tc>
         <w:tc>
@@ -20317,6 +20685,14 @@
                 <w:szCs w:val="24"/>
               </w:rPr>
             </w:pPr>
+            <w:r>
+              <w:rPr>
+                <w:rFonts w:ascii="Arial" w:eastAsia="Times New Roman" w:hAnsi="Arial"/>
+                <w:sz w:val="24"/>
+                <w:szCs w:val="24"/>
+              </w:rPr>
+              <w:t>Mouse</w:t>
+            </w:r>
           </w:p>
         </w:tc>
         <w:tc>
@@ -20336,6 +20712,14 @@
                 <w:szCs w:val="24"/>
               </w:rPr>
             </w:pPr>
+            <w:r>
+              <w:rPr>
+                <w:rFonts w:ascii="Arial" w:eastAsia="Times New Roman" w:hAnsi="Arial"/>
+                <w:sz w:val="24"/>
+                <w:szCs w:val="24"/>
+              </w:rPr>
+              <w:t>3</w:t>
+            </w:r>
           </w:p>
         </w:tc>
         <w:tc>
@@ -20438,6 +20822,14 @@
                 <w:szCs w:val="24"/>
               </w:rPr>
             </w:pPr>
+            <w:r>
+              <w:rPr>
+                <w:rFonts w:ascii="Arial" w:eastAsia="Times New Roman" w:hAnsi="Arial"/>
+                <w:sz w:val="24"/>
+                <w:szCs w:val="24"/>
+              </w:rPr>
+              <w:t>Multifuncional</w:t>
+            </w:r>
           </w:p>
         </w:tc>
         <w:tc>
@@ -20457,6 +20849,14 @@
                 <w:szCs w:val="24"/>
               </w:rPr>
             </w:pPr>
+            <w:r>
+              <w:rPr>
+                <w:rFonts w:ascii="Arial" w:eastAsia="Times New Roman" w:hAnsi="Arial"/>
+                <w:sz w:val="24"/>
+                <w:szCs w:val="24"/>
+              </w:rPr>
+              <w:t>1</w:t>
+            </w:r>
           </w:p>
         </w:tc>
         <w:tc>
@@ -20559,6 +20959,15 @@
                 <w:szCs w:val="24"/>
               </w:rPr>
             </w:pPr>
+            <w:r>
+              <w:rPr>
+                <w:rFonts w:ascii="Arial" w:eastAsia="Times New Roman" w:hAnsi="Arial"/>
+                <w:sz w:val="24"/>
+                <w:szCs w:val="24"/>
+                <w:lang w:val="es-US"/>
+              </w:rPr>
+              <w:t>Visual Studio</w:t>
+            </w:r>
           </w:p>
         </w:tc>
         <w:tc>
@@ -20578,6 +20987,14 @@
                 <w:szCs w:val="24"/>
               </w:rPr>
             </w:pPr>
+            <w:r>
+              <w:rPr>
+                <w:rFonts w:ascii="Arial" w:eastAsia="Times New Roman" w:hAnsi="Arial"/>
+                <w:sz w:val="24"/>
+                <w:szCs w:val="24"/>
+              </w:rPr>
+              <w:t>3</w:t>
+            </w:r>
           </w:p>
         </w:tc>
         <w:tc>
@@ -20680,6 +21097,15 @@
                 <w:szCs w:val="24"/>
               </w:rPr>
             </w:pPr>
+            <w:r>
+              <w:rPr>
+                <w:rFonts w:ascii="Arial" w:eastAsia="Times New Roman" w:hAnsi="Arial"/>
+                <w:sz w:val="24"/>
+                <w:szCs w:val="24"/>
+                <w:lang w:val="es-US"/>
+              </w:rPr>
+              <w:t>SQL Server Management</w:t>
+            </w:r>
           </w:p>
         </w:tc>
         <w:tc>
@@ -20699,6 +21125,14 @@
                 <w:szCs w:val="24"/>
               </w:rPr>
             </w:pPr>
+            <w:r>
+              <w:rPr>
+                <w:rFonts w:ascii="Arial" w:eastAsia="Times New Roman" w:hAnsi="Arial"/>
+                <w:sz w:val="24"/>
+                <w:szCs w:val="24"/>
+              </w:rPr>
+              <w:t>3</w:t>
+            </w:r>
           </w:p>
         </w:tc>
         <w:tc>
@@ -20801,6 +21235,26 @@
                 <w:szCs w:val="24"/>
               </w:rPr>
             </w:pPr>
+            <w:proofErr w:type="spellStart"/>
+            <w:r>
+              <w:rPr>
+                <w:rFonts w:ascii="Arial" w:eastAsia="Times New Roman" w:hAnsi="Arial"/>
+                <w:sz w:val="24"/>
+                <w:szCs w:val="24"/>
+                <w:lang w:val="es-US"/>
+              </w:rPr>
+              <w:t>Paqueteria</w:t>
+            </w:r>
+            <w:proofErr w:type="spellEnd"/>
+            <w:r>
+              <w:rPr>
+                <w:rFonts w:ascii="Arial" w:eastAsia="Times New Roman" w:hAnsi="Arial"/>
+                <w:sz w:val="24"/>
+                <w:szCs w:val="24"/>
+                <w:lang w:val="es-US"/>
+              </w:rPr>
+              <w:t xml:space="preserve"> Office</w:t>
+            </w:r>
           </w:p>
         </w:tc>
         <w:tc>
@@ -20820,6 +21274,14 @@
                 <w:szCs w:val="24"/>
               </w:rPr>
             </w:pPr>
+            <w:r>
+              <w:rPr>
+                <w:rFonts w:ascii="Arial" w:eastAsia="Times New Roman" w:hAnsi="Arial"/>
+                <w:sz w:val="24"/>
+                <w:szCs w:val="24"/>
+              </w:rPr>
+              <w:t>3</w:t>
+            </w:r>
           </w:p>
         </w:tc>
         <w:tc>
@@ -20922,6 +21384,26 @@
                 <w:szCs w:val="24"/>
               </w:rPr>
             </w:pPr>
+            <w:proofErr w:type="spellStart"/>
+            <w:r>
+              <w:rPr>
+                <w:rFonts w:ascii="Arial" w:eastAsia="Times New Roman" w:hAnsi="Arial"/>
+                <w:sz w:val="24"/>
+                <w:szCs w:val="24"/>
+                <w:lang w:val="es-US"/>
+              </w:rPr>
+              <w:t>USB’</w:t>
+            </w:r>
+            <w:r>
+              <w:rPr>
+                <w:rFonts w:ascii="Arial" w:eastAsia="Times New Roman" w:hAnsi="Arial"/>
+                <w:sz w:val="24"/>
+                <w:szCs w:val="24"/>
+                <w:lang w:val="es-US"/>
+              </w:rPr>
+              <w:t>s</w:t>
+            </w:r>
+            <w:proofErr w:type="spellEnd"/>
           </w:p>
         </w:tc>
         <w:tc>
@@ -20941,6 +21423,14 @@
                 <w:szCs w:val="24"/>
               </w:rPr>
             </w:pPr>
+            <w:r>
+              <w:rPr>
+                <w:rFonts w:ascii="Arial" w:eastAsia="Times New Roman" w:hAnsi="Arial"/>
+                <w:sz w:val="24"/>
+                <w:szCs w:val="24"/>
+              </w:rPr>
+              <w:t>3</w:t>
+            </w:r>
           </w:p>
         </w:tc>
         <w:tc>
@@ -51353,7 +51843,7 @@
 </file>
 
 <file path=customXml/itemProps1.xml><?xml version="1.0" encoding="utf-8"?>
-<ds:datastoreItem xmlns:ds="http://schemas.openxmlformats.org/officeDocument/2006/customXml" ds:itemID="{604DFDD4-1C9D-4C2D-87E7-E2C655E67D19}">
+<ds:datastoreItem xmlns:ds="http://schemas.openxmlformats.org/officeDocument/2006/customXml" ds:itemID="{49B0D106-6406-4B8F-8F30-60E784F475C0}">
   <ds:schemaRefs>
     <ds:schemaRef ds:uri="http://schemas.openxmlformats.org/officeDocument/2006/bibliography"/>
   </ds:schemaRefs>

</xml_diff>